<commit_message>
Commit 6- Prepravke u oposima aplikacije i na sr i eng
</commit_message>
<xml_diff>
--- a/Opis i instrukcje za koriscenje aplikacije.docx
+++ b/Opis i instrukcje za koriscenje aplikacije.docx
@@ -4499,31 +4499,7 @@
         <w:rPr>
           <w:lang w:val="sr-Latn-RS"/>
         </w:rPr>
-        <w:t xml:space="preserve">. Klikom na dugme „Stop“ (2) </w:t>
-      </w:r>
-      <w:r>
-        <w:rPr>
-          <w:lang w:val="sr-Latn-RS"/>
-        </w:rPr>
-        <w:t xml:space="preserve">onemogućen je ponovan </w:t>
-      </w:r>
-      <w:r>
-        <w:rPr>
-          <w:lang w:val="sr-Latn-RS"/>
-        </w:rPr>
-        <w:t>start aplikacije dok se celokupno postrojenje ne zaustavi</w:t>
-      </w:r>
-      <w:r>
-        <w:rPr>
-          <w:lang w:val="sr-Latn-RS"/>
-        </w:rPr>
-        <w:t>, dugme „Start“ (1) biva nedostupno</w:t>
-      </w:r>
-      <w:r>
-        <w:rPr>
-          <w:lang w:val="sr-Latn-RS"/>
-        </w:rPr>
-        <w:t>.</w:t>
+        <w:t xml:space="preserve">. </w:t>
       </w:r>
     </w:p>
     <w:p>
@@ -4868,7 +4844,6 @@
         <w:rPr>
           <w:lang w:val="sr-Latn-RS"/>
         </w:rPr>
-        <w:lastRenderedPageBreak/>
         <w:t>Nakon</w:t>
       </w:r>
       <w:r>
@@ -4945,19 +4920,32 @@
         <w:rPr>
           <w:lang w:val="sr-Latn-RS"/>
         </w:rPr>
+        <w:lastRenderedPageBreak/>
         <w:t xml:space="preserve">Sekvenca se završava i postrojenje je </w:t>
       </w:r>
       <w:r>
         <w:rPr>
           <w:lang w:val="sr-Latn-RS"/>
         </w:rPr>
-        <w:t>zaustavljeno.Dugme „S</w:t>
-      </w:r>
-      <w:r>
-        <w:rPr>
-          <w:lang w:val="sr-Latn-RS"/>
-        </w:rPr>
-        <w:t>tart“ (1) je ponovo dostupno i postrojenje se može ponovo startovati</w:t>
+        <w:t>zaustavljeno.</w:t>
+      </w:r>
+      <w:r>
+        <w:rPr>
+          <w:lang w:val="sr-Latn-RS"/>
+        </w:rPr>
+        <w:t xml:space="preserve"> Na d</w:t>
+      </w:r>
+      <w:r>
+        <w:rPr>
+          <w:lang w:val="sr-Latn-RS"/>
+        </w:rPr>
+        <w:t>ugme „S</w:t>
+      </w:r>
+      <w:r>
+        <w:rPr>
+          <w:lang w:val="sr-Latn-RS"/>
+        </w:rPr>
+        <w:t>tart“ (1) postrojenje se može ponovo startovati</w:t>
       </w:r>
       <w:r>
         <w:rPr>
@@ -5306,47 +5294,47 @@
         <w:rPr>
           <w:lang w:val="sr-Latn-RS"/>
         </w:rPr>
+        <w:t xml:space="preserve">2 </w:t>
+      </w:r>
+      <w:r>
+        <w:rPr>
+          <w:lang w:val="sr-Latn-RS"/>
+        </w:rPr>
+        <w:t xml:space="preserve">Otvoriti raspakovani </w:t>
+      </w:r>
+      <w:r>
+        <w:rPr>
+          <w:lang w:val="sr-Latn-RS"/>
+        </w:rPr>
+        <w:t>folder i dvoklik na setup</w:t>
+      </w:r>
+    </w:p>
+    <w:p>
+      <w:pPr>
+        <w:pStyle w:val="ListParagraph"/>
+        <w:tabs>
+          <w:tab w:val="left" w:pos="3360"/>
+        </w:tabs>
+        <w:rPr>
+          <w:lang w:val="sr-Latn-RS"/>
+        </w:rPr>
+      </w:pPr>
+    </w:p>
+    <w:p>
+      <w:pPr>
+        <w:pStyle w:val="ListParagraph"/>
+        <w:tabs>
+          <w:tab w:val="left" w:pos="3360"/>
+        </w:tabs>
+        <w:rPr>
+          <w:lang w:val="sr-Latn-RS"/>
+        </w:rPr>
+      </w:pPr>
+      <w:r>
+        <w:rPr>
+          <w:noProof/>
+        </w:rPr>
         <w:lastRenderedPageBreak/>
-        <w:t xml:space="preserve">2 </w:t>
-      </w:r>
-      <w:r>
-        <w:rPr>
-          <w:lang w:val="sr-Latn-RS"/>
-        </w:rPr>
-        <w:t xml:space="preserve">Otvoriti raspakovani </w:t>
-      </w:r>
-      <w:r>
-        <w:rPr>
-          <w:lang w:val="sr-Latn-RS"/>
-        </w:rPr>
-        <w:t>folder i dvoklik na setup</w:t>
-      </w:r>
-    </w:p>
-    <w:p>
-      <w:pPr>
-        <w:pStyle w:val="ListParagraph"/>
-        <w:tabs>
-          <w:tab w:val="left" w:pos="3360"/>
-        </w:tabs>
-        <w:rPr>
-          <w:lang w:val="sr-Latn-RS"/>
-        </w:rPr>
-      </w:pPr>
-    </w:p>
-    <w:p>
-      <w:pPr>
-        <w:pStyle w:val="ListParagraph"/>
-        <w:tabs>
-          <w:tab w:val="left" w:pos="3360"/>
-        </w:tabs>
-        <w:rPr>
-          <w:lang w:val="sr-Latn-RS"/>
-        </w:rPr>
-      </w:pPr>
-      <w:r>
-        <w:rPr>
-          <w:noProof/>
-        </w:rPr>
         <w:drawing>
           <wp:inline distT="0" distB="0" distL="0" distR="0" wp14:anchorId="5A546BE4" wp14:editId="2D5EC2C6">
             <wp:extent cx="5077558" cy="1571625"/>
@@ -5701,48 +5689,48 @@
         <w:rPr>
           <w:lang w:val="sr-Latn-RS"/>
         </w:rPr>
+        <w:t xml:space="preserve">Instalirana aplikacija </w:t>
+      </w:r>
+      <w:r>
+        <w:rPr>
+          <w:lang w:val="sr-Latn-RS"/>
+        </w:rPr>
+        <w:t>se može pronaći klikom na dugme „</w:t>
+      </w:r>
+      <w:r>
+        <w:rPr>
+          <w:lang w:val="sr-Latn-RS"/>
+        </w:rPr>
+        <w:t>S</w:t>
+      </w:r>
+      <w:r>
+        <w:rPr>
+          <w:lang w:val="sr-Latn-RS"/>
+        </w:rPr>
+        <w:t>tart</w:t>
+      </w:r>
+      <w:r>
+        <w:rPr>
+          <w:lang w:val="sr-Latn-RS"/>
+        </w:rPr>
+        <w:t>“ u task baru.</w:t>
+      </w:r>
+    </w:p>
+    <w:p>
+      <w:pPr>
+        <w:pStyle w:val="ListParagraph"/>
+        <w:tabs>
+          <w:tab w:val="left" w:pos="3360"/>
+        </w:tabs>
+        <w:rPr>
+          <w:lang w:val="sr-Latn-RS"/>
+        </w:rPr>
+      </w:pPr>
+      <w:r>
+        <w:rPr>
+          <w:lang w:val="sr-Latn-RS"/>
+        </w:rPr>
         <w:lastRenderedPageBreak/>
-        <w:t xml:space="preserve">Instalirana aplikacija </w:t>
-      </w:r>
-      <w:r>
-        <w:rPr>
-          <w:lang w:val="sr-Latn-RS"/>
-        </w:rPr>
-        <w:t>se može pronaći klikom na dugme „</w:t>
-      </w:r>
-      <w:r>
-        <w:rPr>
-          <w:lang w:val="sr-Latn-RS"/>
-        </w:rPr>
-        <w:t>S</w:t>
-      </w:r>
-      <w:r>
-        <w:rPr>
-          <w:lang w:val="sr-Latn-RS"/>
-        </w:rPr>
-        <w:t>tart</w:t>
-      </w:r>
-      <w:r>
-        <w:rPr>
-          <w:lang w:val="sr-Latn-RS"/>
-        </w:rPr>
-        <w:t>“ u task baru.</w:t>
-      </w:r>
-    </w:p>
-    <w:p>
-      <w:pPr>
-        <w:pStyle w:val="ListParagraph"/>
-        <w:tabs>
-          <w:tab w:val="left" w:pos="3360"/>
-        </w:tabs>
-        <w:rPr>
-          <w:lang w:val="sr-Latn-RS"/>
-        </w:rPr>
-      </w:pPr>
-      <w:r>
-        <w:rPr>
-          <w:lang w:val="sr-Latn-RS"/>
-        </w:rPr>
         <w:t xml:space="preserve">Aplikacija se može prevući na desktop ili </w:t>
       </w:r>
       <w:r>
@@ -6041,42 +6029,42 @@
         <w:rPr>
           <w:lang w:val="sr-Latn-RS"/>
         </w:rPr>
+        <w:t xml:space="preserve">2 </w:t>
+      </w:r>
+      <w:r>
+        <w:rPr>
+          <w:lang w:val="sr-Latn-RS"/>
+        </w:rPr>
+        <w:t xml:space="preserve">Klikom na </w:t>
+      </w:r>
+      <w:r>
+        <w:rPr>
+          <w:lang w:val="sr-Latn-RS"/>
+        </w:rPr>
+        <w:t xml:space="preserve">selekciono polje „Uninstall“ otvara se </w:t>
+      </w:r>
+      <w:r>
+        <w:rPr>
+          <w:lang w:val="sr-Latn-RS"/>
+        </w:rPr>
+        <w:t>prozor gde su instalirani programi na Control panel.</w:t>
+      </w:r>
+    </w:p>
+    <w:p>
+      <w:pPr>
+        <w:pStyle w:val="ListParagraph"/>
+        <w:tabs>
+          <w:tab w:val="left" w:pos="3360"/>
+        </w:tabs>
+        <w:rPr>
+          <w:lang w:val="sr-Latn-RS"/>
+        </w:rPr>
+      </w:pPr>
+      <w:r>
+        <w:rPr>
+          <w:noProof/>
+        </w:rPr>
         <w:lastRenderedPageBreak/>
-        <w:t xml:space="preserve">2 </w:t>
-      </w:r>
-      <w:r>
-        <w:rPr>
-          <w:lang w:val="sr-Latn-RS"/>
-        </w:rPr>
-        <w:t xml:space="preserve">Klikom na </w:t>
-      </w:r>
-      <w:r>
-        <w:rPr>
-          <w:lang w:val="sr-Latn-RS"/>
-        </w:rPr>
-        <w:t xml:space="preserve">selekciono polje „Uninstall“ otvara se </w:t>
-      </w:r>
-      <w:r>
-        <w:rPr>
-          <w:lang w:val="sr-Latn-RS"/>
-        </w:rPr>
-        <w:t>prozor gde su instalirani programi na Control panel.</w:t>
-      </w:r>
-    </w:p>
-    <w:p>
-      <w:pPr>
-        <w:pStyle w:val="ListParagraph"/>
-        <w:tabs>
-          <w:tab w:val="left" w:pos="3360"/>
-        </w:tabs>
-        <w:rPr>
-          <w:lang w:val="sr-Latn-RS"/>
-        </w:rPr>
-      </w:pPr>
-      <w:r>
-        <w:rPr>
-          <w:noProof/>
-        </w:rPr>
         <w:drawing>
           <wp:inline distT="0" distB="0" distL="0" distR="0" wp14:anchorId="564DE337" wp14:editId="7920B8EA">
             <wp:extent cx="4740362" cy="3143250"/>
@@ -6346,53 +6334,53 @@
         <w:rPr>
           <w:lang w:val="sr-Latn-RS"/>
         </w:rPr>
+        <w:t xml:space="preserve">4 </w:t>
+      </w:r>
+      <w:r>
+        <w:rPr>
+          <w:lang w:val="sr-Latn-RS"/>
+        </w:rPr>
+        <w:t>Otvara se pop</w:t>
+      </w:r>
+      <w:r>
+        <w:rPr>
+          <w:lang w:val="sr-Latn-RS"/>
+        </w:rPr>
+        <w:t>-</w:t>
+      </w:r>
+      <w:r>
+        <w:rPr>
+          <w:lang w:val="sr-Latn-RS"/>
+        </w:rPr>
+        <w:t xml:space="preserve">up prozor sa opcijom za deinstaliranje </w:t>
+      </w:r>
+    </w:p>
+    <w:p>
+      <w:pPr>
+        <w:pStyle w:val="ListParagraph"/>
+        <w:tabs>
+          <w:tab w:val="left" w:pos="3360"/>
+        </w:tabs>
+        <w:rPr>
+          <w:lang w:val="sr-Latn-RS"/>
+        </w:rPr>
+      </w:pPr>
+    </w:p>
+    <w:p>
+      <w:pPr>
+        <w:pStyle w:val="ListParagraph"/>
+        <w:tabs>
+          <w:tab w:val="left" w:pos="3360"/>
+        </w:tabs>
+        <w:rPr>
+          <w:lang w:val="sr-Latn-RS"/>
+        </w:rPr>
+      </w:pPr>
+      <w:r>
+        <w:rPr>
+          <w:noProof/>
+        </w:rPr>
         <w:lastRenderedPageBreak/>
-        <w:t xml:space="preserve">4 </w:t>
-      </w:r>
-      <w:r>
-        <w:rPr>
-          <w:lang w:val="sr-Latn-RS"/>
-        </w:rPr>
-        <w:t>Otvara se pop</w:t>
-      </w:r>
-      <w:r>
-        <w:rPr>
-          <w:lang w:val="sr-Latn-RS"/>
-        </w:rPr>
-        <w:t>-</w:t>
-      </w:r>
-      <w:r>
-        <w:rPr>
-          <w:lang w:val="sr-Latn-RS"/>
-        </w:rPr>
-        <w:t xml:space="preserve">up prozor sa opcijom za deinstaliranje </w:t>
-      </w:r>
-    </w:p>
-    <w:p>
-      <w:pPr>
-        <w:pStyle w:val="ListParagraph"/>
-        <w:tabs>
-          <w:tab w:val="left" w:pos="3360"/>
-        </w:tabs>
-        <w:rPr>
-          <w:lang w:val="sr-Latn-RS"/>
-        </w:rPr>
-      </w:pPr>
-    </w:p>
-    <w:p>
-      <w:pPr>
-        <w:pStyle w:val="ListParagraph"/>
-        <w:tabs>
-          <w:tab w:val="left" w:pos="3360"/>
-        </w:tabs>
-        <w:rPr>
-          <w:lang w:val="sr-Latn-RS"/>
-        </w:rPr>
-      </w:pPr>
-      <w:r>
-        <w:rPr>
-          <w:noProof/>
-        </w:rPr>
         <w:drawing>
           <wp:inline distT="0" distB="0" distL="0" distR="0" wp14:anchorId="389B6F47" wp14:editId="31A2A598">
             <wp:extent cx="4848225" cy="2884163"/>

</xml_diff>